<commit_message>
Actualizo informes de avance
</commit_message>
<xml_diff>
--- a/doc/Entregas/Informes de Avance/Informe_de_ Avance_17-07-14.docx
+++ b/doc/Entregas/Informes de Avance/Informe_de_ Avance_17-07-14.docx
@@ -104,21 +104,11 @@
           <w:p>
             <w:pPr>
               <w:pStyle w:val="Tabletext"/>
-              <w:numPr>
-                <w:ilvl w:val="0"/>
-                <w:numId w:val="22"/>
-              </w:numPr>
               <w:jc w:val="both"/>
               <w:rPr>
                 <w:rFonts w:ascii="Arial" w:hAnsi="Arial" w:cs="Arial"/>
               </w:rPr>
             </w:pPr>
-            <w:r>
-              <w:rPr>
-                <w:rFonts w:ascii="Arial" w:hAnsi="Arial" w:cs="Arial"/>
-              </w:rPr>
-              <w:t>Primer entrega de la carpeta de la documentación</w:t>
-            </w:r>
           </w:p>
         </w:tc>
         <w:tc>

</xml_diff>

<commit_message>
Completo informes listos para imprimir
</commit_message>
<xml_diff>
--- a/doc/Entregas/Informes de Avance/Informe_de_ Avance_17-07-14.docx
+++ b/doc/Entregas/Informes de Avance/Informe_de_ Avance_17-07-14.docx
@@ -104,6 +104,25 @@
           <w:p>
             <w:pPr>
               <w:pStyle w:val="Tabletext"/>
+              <w:numPr>
+                <w:ilvl w:val="0"/>
+                <w:numId w:val="27"/>
+              </w:numPr>
+              <w:jc w:val="both"/>
+              <w:rPr>
+                <w:rFonts w:ascii="Arial" w:hAnsi="Arial" w:cs="Arial"/>
+              </w:rPr>
+            </w:pPr>
+            <w:r>
+              <w:rPr>
+                <w:rFonts w:ascii="Arial" w:hAnsi="Arial" w:cs="Arial"/>
+              </w:rPr>
+              <w:t>Primer entrega de la carpeta de la documentación</w:t>
+            </w:r>
+          </w:p>
+          <w:p>
+            <w:pPr>
+              <w:pStyle w:val="Tabletext"/>
               <w:jc w:val="both"/>
               <w:rPr>
                 <w:rFonts w:ascii="Arial" w:hAnsi="Arial" w:cs="Arial"/>
@@ -130,19 +149,11 @@
                 <w:rFonts w:ascii="Arial" w:hAnsi="Arial" w:cs="Arial"/>
               </w:rPr>
             </w:pPr>
-            <w:proofErr w:type="spellStart"/>
             <w:r>
               <w:rPr>
                 <w:rFonts w:ascii="Arial" w:hAnsi="Arial" w:cs="Arial"/>
               </w:rPr>
-              <w:t>Login</w:t>
-            </w:r>
-            <w:proofErr w:type="spellEnd"/>
-            <w:r>
-              <w:rPr>
-                <w:rFonts w:ascii="Arial" w:hAnsi="Arial" w:cs="Arial"/>
-              </w:rPr>
-              <w:t xml:space="preserve"> WEB</w:t>
+              <w:t>Login WEB</w:t>
             </w:r>
           </w:p>
           <w:p>
@@ -157,19 +168,11 @@
                 <w:rFonts w:ascii="Arial" w:hAnsi="Arial" w:cs="Arial"/>
               </w:rPr>
             </w:pPr>
-            <w:proofErr w:type="spellStart"/>
             <w:r>
               <w:rPr>
                 <w:rFonts w:ascii="Arial" w:hAnsi="Arial" w:cs="Arial"/>
               </w:rPr>
-              <w:t>Login</w:t>
-            </w:r>
-            <w:proofErr w:type="spellEnd"/>
-            <w:r>
-              <w:rPr>
-                <w:rFonts w:ascii="Arial" w:hAnsi="Arial" w:cs="Arial"/>
-              </w:rPr>
-              <w:t xml:space="preserve"> Mobile</w:t>
+              <w:t>Login Mobile</w:t>
             </w:r>
           </w:p>
         </w:tc>
@@ -1103,27 +1106,7 @@
           <w:sz w:val="22"/>
           <w:szCs w:val="22"/>
         </w:rPr>
-        <w:t xml:space="preserve"> Lic. Carlos </w:t>
-      </w:r>
-      <w:proofErr w:type="spellStart"/>
-      <w:r>
-        <w:rPr>
-          <w:rFonts w:ascii="Arial" w:hAnsi="Arial" w:cs="Arial"/>
-          <w:i/>
-          <w:sz w:val="22"/>
-          <w:szCs w:val="22"/>
-        </w:rPr>
-        <w:t>Tomassino</w:t>
-      </w:r>
-      <w:proofErr w:type="spellEnd"/>
-      <w:r>
-        <w:rPr>
-          <w:rFonts w:ascii="Arial" w:hAnsi="Arial" w:cs="Arial"/>
-          <w:i/>
-          <w:sz w:val="22"/>
-          <w:szCs w:val="22"/>
-        </w:rPr>
-        <w:t>.</w:t>
+        <w:t xml:space="preserve"> Lic. Carlos Tomassino.</w:t>
       </w:r>
     </w:p>
     <w:p>
@@ -1162,27 +1145,7 @@
           <w:sz w:val="22"/>
           <w:szCs w:val="22"/>
         </w:rPr>
-        <w:t xml:space="preserve"> Lic. Roberto </w:t>
-      </w:r>
-      <w:proofErr w:type="spellStart"/>
-      <w:r>
-        <w:rPr>
-          <w:rFonts w:ascii="Arial" w:hAnsi="Arial" w:cs="Arial"/>
-          <w:i/>
-          <w:sz w:val="22"/>
-          <w:szCs w:val="22"/>
-        </w:rPr>
-        <w:t>Eribe</w:t>
-      </w:r>
-      <w:proofErr w:type="spellEnd"/>
-      <w:r>
-        <w:rPr>
-          <w:rFonts w:ascii="Arial" w:hAnsi="Arial" w:cs="Arial"/>
-          <w:i/>
-          <w:sz w:val="22"/>
-          <w:szCs w:val="22"/>
-        </w:rPr>
-        <w:t>.</w:t>
+        <w:t xml:space="preserve"> Lic. Roberto Eribe.</w:t>
       </w:r>
       <w:bookmarkStart w:id="0" w:name="_GoBack"/>
       <w:bookmarkEnd w:id="0"/>
@@ -1256,7 +1219,6 @@
           <w:szCs w:val="22"/>
         </w:rPr>
       </w:pPr>
-      <w:proofErr w:type="spellStart"/>
       <w:r>
         <w:rPr>
           <w:rFonts w:ascii="Arial" w:hAnsi="Arial" w:cs="Arial"/>
@@ -1267,7 +1229,6 @@
         </w:rPr>
         <w:t>Controller</w:t>
       </w:r>
-      <w:proofErr w:type="gramStart"/>
       <w:r>
         <w:rPr>
           <w:rFonts w:ascii="Arial" w:hAnsi="Arial" w:cs="Arial"/>
@@ -1285,18 +1246,7 @@
           <w:sz w:val="22"/>
           <w:szCs w:val="22"/>
         </w:rPr>
-        <w:t>Ing</w:t>
-      </w:r>
-      <w:proofErr w:type="spellEnd"/>
-      <w:proofErr w:type="gramEnd"/>
-      <w:r>
-        <w:rPr>
-          <w:rFonts w:ascii="Arial" w:hAnsi="Arial" w:cs="Arial"/>
-          <w:i/>
-          <w:sz w:val="22"/>
-          <w:szCs w:val="22"/>
-        </w:rPr>
-        <w:t>. Gabriela Salem.</w:t>
+        <w:t>Ing. Gabriela Salem.</w:t>
       </w:r>
     </w:p>
     <w:sectPr>
@@ -1524,7 +1474,6 @@
               <w:lang w:val="es-AR"/>
             </w:rPr>
           </w:pPr>
-          <w:proofErr w:type="spellStart"/>
           <w:r>
             <w:rPr>
               <w:rFonts w:ascii="Univers (W1)" w:hAnsi="Univers (W1)"/>
@@ -1533,7 +1482,6 @@
             </w:rPr>
             <w:t>Mobi-Help</w:t>
           </w:r>
-          <w:proofErr w:type="spellEnd"/>
         </w:p>
       </w:tc>
       <w:tc>
@@ -2809,6 +2757,34 @@
   </w:num>
   <w:num w:numId="26">
     <w:abstractNumId w:val="22"/>
+  </w:num>
+  <w:num w:numId="27">
+    <w:abstractNumId w:val="22"/>
+    <w:lvlOverride w:ilvl="0"/>
+    <w:lvlOverride w:ilvl="1">
+      <w:startOverride w:val="1"/>
+    </w:lvlOverride>
+    <w:lvlOverride w:ilvl="2">
+      <w:startOverride w:val="1"/>
+    </w:lvlOverride>
+    <w:lvlOverride w:ilvl="3">
+      <w:startOverride w:val="1"/>
+    </w:lvlOverride>
+    <w:lvlOverride w:ilvl="4">
+      <w:startOverride w:val="1"/>
+    </w:lvlOverride>
+    <w:lvlOverride w:ilvl="5">
+      <w:startOverride w:val="1"/>
+    </w:lvlOverride>
+    <w:lvlOverride w:ilvl="6">
+      <w:startOverride w:val="1"/>
+    </w:lvlOverride>
+    <w:lvlOverride w:ilvl="7">
+      <w:startOverride w:val="1"/>
+    </w:lvlOverride>
+    <w:lvlOverride w:ilvl="8">
+      <w:startOverride w:val="1"/>
+    </w:lvlOverride>
   </w:num>
 </w:numbering>
 </file>

</xml_diff>